<commit_message>
UI and Backend update
</commit_message>
<xml_diff>
--- a/short_report.docx
+++ b/short_report.docx
@@ -31,17 +31,7 @@
           <w:szCs w:val="60"/>
           <w:lang w:val="en-US"/>
         </w:rPr>
-        <w:t xml:space="preserve">: </w:t>
-      </w:r>
-      <w:r>
-        <w:rPr>
-          <w:b/>
-          <w:bCs/>
-          <w:sz w:val="60"/>
-          <w:szCs w:val="60"/>
-          <w:lang w:val="en-US"/>
-        </w:rPr>
-        <w:t>INTERNSHIP ASSIGNMENT</w:t>
+        <w:t>: INTERNSHIP ASSIGNMENT</w:t>
       </w:r>
     </w:p>
     <w:p>
@@ -261,34 +251,7 @@
           <w:sz w:val="36"/>
           <w:szCs w:val="36"/>
         </w:rPr>
-        <w:t>23</w:t>
-      </w:r>
-      <w:r>
-        <w:rPr>
-          <w:b/>
-          <w:bCs/>
-          <w:sz w:val="36"/>
-          <w:szCs w:val="36"/>
-        </w:rPr>
-        <w:t>/</w:t>
-      </w:r>
-      <w:r>
-        <w:rPr>
-          <w:b/>
-          <w:bCs/>
-          <w:sz w:val="36"/>
-          <w:szCs w:val="36"/>
-        </w:rPr>
-        <w:t>3</w:t>
-      </w:r>
-      <w:r>
-        <w:rPr>
-          <w:b/>
-          <w:bCs/>
-          <w:sz w:val="36"/>
-          <w:szCs w:val="36"/>
-        </w:rPr>
-        <w:t>/2025</w:t>
+        <w:t>23/3/2025</w:t>
       </w:r>
     </w:p>
     <w:p>
@@ -314,6 +277,168 @@
           <w:lang w:val="en-US"/>
         </w:rPr>
       </w:pPr>
+      <w:r>
+        <w:rPr>
+          <w:noProof/>
+        </w:rPr>
+        <w:lastRenderedPageBreak/>
+        <w:drawing>
+          <wp:inline distT="0" distB="0" distL="0" distR="0" wp14:anchorId="705AC090" wp14:editId="41C2A07B">
+            <wp:extent cx="5731510" cy="4718050"/>
+            <wp:effectExtent l="0" t="0" r="2540" b="6350"/>
+            <wp:docPr id="839114533" name="Picture 3"/>
+            <wp:cNvGraphicFramePr>
+              <a:graphicFrameLocks xmlns:a="http://schemas.openxmlformats.org/drawingml/2006/main" noChangeAspect="1"/>
+            </wp:cNvGraphicFramePr>
+            <a:graphic xmlns:a="http://schemas.openxmlformats.org/drawingml/2006/main">
+              <a:graphicData uri="http://schemas.openxmlformats.org/drawingml/2006/picture">
+                <pic:pic xmlns:pic="http://schemas.openxmlformats.org/drawingml/2006/picture">
+                  <pic:nvPicPr>
+                    <pic:cNvPr id="0" name="Picture 3"/>
+                    <pic:cNvPicPr>
+                      <a:picLocks noChangeAspect="1" noChangeArrowheads="1"/>
+                    </pic:cNvPicPr>
+                  </pic:nvPicPr>
+                  <pic:blipFill>
+                    <a:blip r:embed="rId5">
+                      <a:extLst>
+                        <a:ext uri="{28A0092B-C50C-407E-A947-70E740481C1C}">
+                          <a14:useLocalDpi xmlns:a14="http://schemas.microsoft.com/office/drawing/2010/main" val="0"/>
+                        </a:ext>
+                      </a:extLst>
+                    </a:blip>
+                    <a:srcRect/>
+                    <a:stretch>
+                      <a:fillRect/>
+                    </a:stretch>
+                  </pic:blipFill>
+                  <pic:spPr bwMode="auto">
+                    <a:xfrm>
+                      <a:off x="0" y="0"/>
+                      <a:ext cx="5731510" cy="4718050"/>
+                    </a:xfrm>
+                    <a:prstGeom prst="rect">
+                      <a:avLst/>
+                    </a:prstGeom>
+                    <a:noFill/>
+                    <a:ln>
+                      <a:noFill/>
+                    </a:ln>
+                  </pic:spPr>
+                </pic:pic>
+              </a:graphicData>
+            </a:graphic>
+          </wp:inline>
+        </w:drawing>
+      </w:r>
+      <w:r>
+        <w:rPr>
+          <w:noProof/>
+        </w:rPr>
+        <w:lastRenderedPageBreak/>
+        <w:drawing>
+          <wp:inline distT="0" distB="0" distL="0" distR="0" wp14:anchorId="649A47ED" wp14:editId="6DA6E256">
+            <wp:extent cx="5731510" cy="4255135"/>
+            <wp:effectExtent l="0" t="0" r="2540" b="0"/>
+            <wp:docPr id="113171105" name="Picture 2"/>
+            <wp:cNvGraphicFramePr>
+              <a:graphicFrameLocks xmlns:a="http://schemas.openxmlformats.org/drawingml/2006/main" noChangeAspect="1"/>
+            </wp:cNvGraphicFramePr>
+            <a:graphic xmlns:a="http://schemas.openxmlformats.org/drawingml/2006/main">
+              <a:graphicData uri="http://schemas.openxmlformats.org/drawingml/2006/picture">
+                <pic:pic xmlns:pic="http://schemas.openxmlformats.org/drawingml/2006/picture">
+                  <pic:nvPicPr>
+                    <pic:cNvPr id="0" name="Picture 2"/>
+                    <pic:cNvPicPr>
+                      <a:picLocks noChangeAspect="1" noChangeArrowheads="1"/>
+                    </pic:cNvPicPr>
+                  </pic:nvPicPr>
+                  <pic:blipFill>
+                    <a:blip r:embed="rId6">
+                      <a:extLst>
+                        <a:ext uri="{28A0092B-C50C-407E-A947-70E740481C1C}">
+                          <a14:useLocalDpi xmlns:a14="http://schemas.microsoft.com/office/drawing/2010/main" val="0"/>
+                        </a:ext>
+                      </a:extLst>
+                    </a:blip>
+                    <a:srcRect/>
+                    <a:stretch>
+                      <a:fillRect/>
+                    </a:stretch>
+                  </pic:blipFill>
+                  <pic:spPr bwMode="auto">
+                    <a:xfrm>
+                      <a:off x="0" y="0"/>
+                      <a:ext cx="5731510" cy="4255135"/>
+                    </a:xfrm>
+                    <a:prstGeom prst="rect">
+                      <a:avLst/>
+                    </a:prstGeom>
+                    <a:noFill/>
+                    <a:ln>
+                      <a:noFill/>
+                    </a:ln>
+                  </pic:spPr>
+                </pic:pic>
+              </a:graphicData>
+            </a:graphic>
+          </wp:inline>
+        </w:drawing>
+      </w:r>
+      <w:r>
+        <w:rPr>
+          <w:noProof/>
+        </w:rPr>
+        <w:lastRenderedPageBreak/>
+        <w:drawing>
+          <wp:inline distT="0" distB="0" distL="0" distR="0" wp14:anchorId="0DC6336E" wp14:editId="7EECB217">
+            <wp:extent cx="5731510" cy="5161280"/>
+            <wp:effectExtent l="0" t="0" r="2540" b="1270"/>
+            <wp:docPr id="887589667" name="Picture 1"/>
+            <wp:cNvGraphicFramePr>
+              <a:graphicFrameLocks xmlns:a="http://schemas.openxmlformats.org/drawingml/2006/main" noChangeAspect="1"/>
+            </wp:cNvGraphicFramePr>
+            <a:graphic xmlns:a="http://schemas.openxmlformats.org/drawingml/2006/main">
+              <a:graphicData uri="http://schemas.openxmlformats.org/drawingml/2006/picture">
+                <pic:pic xmlns:pic="http://schemas.openxmlformats.org/drawingml/2006/picture">
+                  <pic:nvPicPr>
+                    <pic:cNvPr id="0" name="Picture 1"/>
+                    <pic:cNvPicPr>
+                      <a:picLocks noChangeAspect="1" noChangeArrowheads="1"/>
+                    </pic:cNvPicPr>
+                  </pic:nvPicPr>
+                  <pic:blipFill>
+                    <a:blip r:embed="rId7">
+                      <a:extLst>
+                        <a:ext uri="{28A0092B-C50C-407E-A947-70E740481C1C}">
+                          <a14:useLocalDpi xmlns:a14="http://schemas.microsoft.com/office/drawing/2010/main" val="0"/>
+                        </a:ext>
+                      </a:extLst>
+                    </a:blip>
+                    <a:srcRect/>
+                    <a:stretch>
+                      <a:fillRect/>
+                    </a:stretch>
+                  </pic:blipFill>
+                  <pic:spPr bwMode="auto">
+                    <a:xfrm>
+                      <a:off x="0" y="0"/>
+                      <a:ext cx="5731510" cy="5161280"/>
+                    </a:xfrm>
+                    <a:prstGeom prst="rect">
+                      <a:avLst/>
+                    </a:prstGeom>
+                    <a:noFill/>
+                    <a:ln>
+                      <a:noFill/>
+                    </a:ln>
+                  </pic:spPr>
+                </pic:pic>
+              </a:graphicData>
+            </a:graphic>
+          </wp:inline>
+        </w:drawing>
+      </w:r>
     </w:p>
     <w:sectPr>
       <w:pgSz w:w="11906" w:h="16838"/>

</xml_diff>